<commit_message>
Updated notes and improved the look of 2 html pages
</commit_message>
<xml_diff>
--- a/Misc/notes/embedded/Embedded.docx
+++ b/Misc/notes/embedded/Embedded.docx
@@ -1971,7 +1971,15 @@
       </w:pPr>
       <w:r>
         <w:lastRenderedPageBreak/>
-        <w:t>Instruction register and decoder</w:t>
+        <w:t xml:space="preserve">Instruction </w:t>
+      </w:r>
+      <w:proofErr w:type="gramStart"/>
+      <w:r>
+        <w:t>register</w:t>
+      </w:r>
+      <w:proofErr w:type="gramEnd"/>
+      <w:r>
+        <w:t xml:space="preserve"> and decoder</w:t>
       </w:r>
     </w:p>
     <w:p>
@@ -2311,8 +2319,13 @@
         <w:spacing w:after="0"/>
       </w:pPr>
       <w:r>
-        <w:t>Memory read</w:t>
-      </w:r>
+        <w:t xml:space="preserve">Memory </w:t>
+      </w:r>
+      <w:proofErr w:type="gramStart"/>
+      <w:r>
+        <w:t>read</w:t>
+      </w:r>
+      <w:proofErr w:type="gramEnd"/>
     </w:p>
     <w:p>
       <w:pPr>
@@ -2324,8 +2337,13 @@
         <w:spacing w:after="0"/>
       </w:pPr>
       <w:r>
-        <w:t>Memory write</w:t>
-      </w:r>
+        <w:t xml:space="preserve">Memory </w:t>
+      </w:r>
+      <w:proofErr w:type="gramStart"/>
+      <w:r>
+        <w:t>write</w:t>
+      </w:r>
+      <w:proofErr w:type="gramEnd"/>
     </w:p>
     <w:p>
       <w:pPr>
@@ -2337,8 +2355,13 @@
         <w:spacing w:after="0"/>
       </w:pPr>
       <w:r>
-        <w:t>I/O read</w:t>
-      </w:r>
+        <w:t xml:space="preserve">I/O </w:t>
+      </w:r>
+      <w:proofErr w:type="gramStart"/>
+      <w:r>
+        <w:t>read</w:t>
+      </w:r>
+      <w:proofErr w:type="gramEnd"/>
     </w:p>
     <w:p>
       <w:pPr>
@@ -2350,8 +2373,13 @@
         <w:spacing w:after="0"/>
       </w:pPr>
       <w:r>
-        <w:t>I/O write</w:t>
-      </w:r>
+        <w:t xml:space="preserve">I/O </w:t>
+      </w:r>
+      <w:proofErr w:type="gramStart"/>
+      <w:r>
+        <w:t>write</w:t>
+      </w:r>
+      <w:proofErr w:type="gramEnd"/>
     </w:p>
     <w:p>
       <w:pPr>
@@ -2382,8 +2410,13 @@
         </w:numPr>
       </w:pPr>
       <w:r>
-        <w:t>Performs arithmetic and logical operations</w:t>
-      </w:r>
+        <w:t xml:space="preserve">Performs arithmetic and logical </w:t>
+      </w:r>
+      <w:proofErr w:type="gramStart"/>
+      <w:r>
+        <w:t>operations</w:t>
+      </w:r>
+      <w:proofErr w:type="gramEnd"/>
     </w:p>
     <w:p>
       <w:pPr>
@@ -2406,8 +2439,13 @@
         </w:numPr>
       </w:pPr>
       <w:r>
-        <w:t>Sequence the execution of instructions</w:t>
-      </w:r>
+        <w:t xml:space="preserve">Sequence the execution of </w:t>
+      </w:r>
+      <w:proofErr w:type="gramStart"/>
+      <w:r>
+        <w:t>instructions</w:t>
+      </w:r>
+      <w:proofErr w:type="gramEnd"/>
     </w:p>
     <w:p>
       <w:pPr>
@@ -2492,7 +2530,15 @@
     </w:p>
     <w:p>
       <w:r>
-        <w:t>The number of bits that form the “word” of a microprocessor is fixed for that particular microprocessor. These bits define a maximum number of combinations. For example, an 8-bit microprocessor can have at most 2</w:t>
+        <w:t xml:space="preserve">The number of bits that form the “word” of a microprocessor is fixed for that </w:t>
+      </w:r>
+      <w:proofErr w:type="gramStart"/>
+      <w:r>
+        <w:t>particular microprocessor</w:t>
+      </w:r>
+      <w:proofErr w:type="gramEnd"/>
+      <w:r>
+        <w:t>. These bits define a maximum number of combinations. For example, an 8-bit microprocessor can have at most 2</w:t>
       </w:r>
       <w:r>
         <w:rPr>
@@ -2808,6 +2854,18 @@
     <w:r>
       <w:t>Embedded Systems</w:t>
     </w:r>
+    <w:r>
+      <w:t xml:space="preserve"> Notes</w:t>
+    </w:r>
+    <w:r>
+      <w:tab/>
+      <w:t xml:space="preserve">Updated on </w:t>
+    </w:r>
+    <w:proofErr w:type="gramStart"/>
+    <w:r>
+      <w:t>05/02/23</w:t>
+    </w:r>
+    <w:proofErr w:type="gramEnd"/>
   </w:p>
   <w:p>
     <w:pPr>

</xml_diff>

<commit_message>
Updated background images, added notes
</commit_message>
<xml_diff>
--- a/Misc/notes/embedded/Embedded.docx
+++ b/Misc/notes/embedded/Embedded.docx
@@ -5116,10 +5116,129 @@
         <w:t xml:space="preserve">Registers used for serial transfer circuits are PCON (Power Control Register), SBUF (Serial Data Buffer), and SCON (Serial Control Register). PCON forces the 8051 into power-saving mode. It consists of two power-saving mode bits and one for serial baud rate control. PCON is not bit addressable. </w:t>
       </w:r>
     </w:p>
+    <w:p>
+      <w:pPr>
+        <w:jc w:val="center"/>
+      </w:pPr>
+      <w:r>
+        <w:rPr>
+          <w:b/>
+          <w:bCs/>
+        </w:rPr>
+        <w:t>STM32 Microcontroller</w:t>
+      </w:r>
+    </w:p>
+    <w:p>
+      <w:r>
+        <w:t xml:space="preserve">STM32 is an industrial microcontroller far powerful than the Arduino. It has an on-board programmer and debugger, 32-bit microcontroller, I/O pins for external components, and Arduino compatible pins. A USB type A to Mini type B cable is required to connect the board with PC. It also supports shields with specialized functionality add-ons. Different expansion boards are available for STM32 for bluetooth, NFC, </w:t>
+      </w:r>
+      <w:r>
+        <w:t>Wi-Fi</w:t>
+      </w:r>
+      <w:r>
+        <w:t>, motor capabilities which are manufactured by the ST company itself.</w:t>
+      </w:r>
+      <w:r>
+        <w:t xml:space="preserve"> There are also 3</w:t>
+      </w:r>
+      <w:r>
+        <w:rPr>
+          <w:vertAlign w:val="superscript"/>
+        </w:rPr>
+        <w:t>rd</w:t>
+      </w:r>
+      <w:r>
+        <w:t xml:space="preserve"> party boards available, but there is no guarantee that they will work as expected.</w:t>
+      </w:r>
+    </w:p>
+    <w:p>
+      <w:pPr>
+        <w:jc w:val="center"/>
+      </w:pPr>
+      <w:r>
+        <w:rPr>
+          <w:noProof/>
+        </w:rPr>
+        <w:lastRenderedPageBreak/>
+        <w:drawing>
+          <wp:anchor distT="0" distB="0" distL="114300" distR="114300" simplePos="0" relativeHeight="251680768" behindDoc="0" locked="0" layoutInCell="1" allowOverlap="1" wp14:anchorId="35853AD4" wp14:editId="257DA860">
+            <wp:simplePos x="0" y="0"/>
+            <wp:positionH relativeFrom="margin">
+              <wp:posOffset>792480</wp:posOffset>
+            </wp:positionH>
+            <wp:positionV relativeFrom="paragraph">
+              <wp:posOffset>-769620</wp:posOffset>
+            </wp:positionV>
+            <wp:extent cx="5271770" cy="6836410"/>
+            <wp:effectExtent l="0" t="1270" r="3810" b="3810"/>
+            <wp:wrapThrough wrapText="bothSides">
+              <wp:wrapPolygon edited="0">
+                <wp:start x="-5" y="21596"/>
+                <wp:lineTo x="21538" y="21596"/>
+                <wp:lineTo x="21538" y="48"/>
+                <wp:lineTo x="-5" y="48"/>
+                <wp:lineTo x="-5" y="21596"/>
+              </wp:wrapPolygon>
+            </wp:wrapThrough>
+            <wp:docPr id="23" name="Picture 23"/>
+            <wp:cNvGraphicFramePr>
+              <a:graphicFrameLocks xmlns:a="http://schemas.openxmlformats.org/drawingml/2006/main" noChangeAspect="1"/>
+            </wp:cNvGraphicFramePr>
+            <a:graphic xmlns:a="http://schemas.openxmlformats.org/drawingml/2006/main">
+              <a:graphicData uri="http://schemas.openxmlformats.org/drawingml/2006/picture">
+                <pic:pic xmlns:pic="http://schemas.openxmlformats.org/drawingml/2006/picture">
+                  <pic:nvPicPr>
+                    <pic:cNvPr id="0" name="Picture 1"/>
+                    <pic:cNvPicPr>
+                      <a:picLocks noChangeAspect="1" noChangeArrowheads="1"/>
+                    </pic:cNvPicPr>
+                  </pic:nvPicPr>
+                  <pic:blipFill>
+                    <a:blip r:embed="rId30">
+                      <a:extLst>
+                        <a:ext uri="{28A0092B-C50C-407E-A947-70E740481C1C}">
+                          <a14:useLocalDpi xmlns:a14="http://schemas.microsoft.com/office/drawing/2010/main" val="0"/>
+                        </a:ext>
+                      </a:extLst>
+                    </a:blip>
+                    <a:srcRect/>
+                    <a:stretch>
+                      <a:fillRect/>
+                    </a:stretch>
+                  </pic:blipFill>
+                  <pic:spPr bwMode="auto">
+                    <a:xfrm rot="5400000">
+                      <a:off x="0" y="0"/>
+                      <a:ext cx="5271770" cy="6836410"/>
+                    </a:xfrm>
+                    <a:prstGeom prst="rect">
+                      <a:avLst/>
+                    </a:prstGeom>
+                    <a:noFill/>
+                    <a:ln>
+                      <a:noFill/>
+                    </a:ln>
+                  </pic:spPr>
+                </pic:pic>
+              </a:graphicData>
+            </a:graphic>
+            <wp14:sizeRelH relativeFrom="margin">
+              <wp14:pctWidth>0</wp14:pctWidth>
+            </wp14:sizeRelH>
+            <wp14:sizeRelV relativeFrom="margin">
+              <wp14:pctHeight>0</wp14:pctHeight>
+            </wp14:sizeRelV>
+          </wp:anchor>
+        </w:drawing>
+      </w:r>
+      <w:r>
+        <w:t>STM32F303RE Block Diagram</w:t>
+      </w:r>
+    </w:p>
     <w:p/>
     <w:sectPr>
-      <w:headerReference w:type="default" r:id="rId30"/>
-      <w:footerReference w:type="default" r:id="rId31"/>
+      <w:headerReference w:type="default" r:id="rId31"/>
+      <w:footerReference w:type="default" r:id="rId32"/>
       <w:pgSz w:w="12240" w:h="15840"/>
       <w:pgMar w:top="720" w:right="720" w:bottom="720" w:left="720" w:header="720" w:footer="720" w:gutter="0"/>
       <w:cols w:space="720"/>
@@ -5258,6 +5377,9 @@
     </w:r>
     <w:r>
       <w:t xml:space="preserve">Mar </w:t>
+    </w:r>
+    <w:r>
+      <w:t>2</w:t>
     </w:r>
     <w:r>
       <w:t>4</w:t>

</xml_diff>